<commit_message>
temperature conversion log10 added back
version == 1 added log10 back to Translator script
</commit_message>
<xml_diff>
--- a/Engineering/Guides/Pop-Up - Major Lessons Learned from Gen 3.1(2019-2020).docx
+++ b/Engineering/Guides/Pop-Up - Major Lessons Learned from Gen 3.1(2019-2020).docx
@@ -7,6 +7,12 @@
         <w:pStyle w:val="Title"/>
         <w:ind w:left="360"/>
       </w:pPr>
+    </w:p>
+    <w:p>
+      <w:pPr>
+        <w:pStyle w:val="Title"/>
+        <w:ind w:left="360"/>
+      </w:pPr>
       <w:r>
         <w:t>Pop-</w:t>
       </w:r>
@@ -26,8 +32,6 @@
       <w:r>
         <w:t>.1</w:t>
       </w:r>
-      <w:bookmarkStart w:id="0" w:name="_GoBack"/>
-      <w:bookmarkEnd w:id="0"/>
       <w:r>
         <w:t xml:space="preserve"> </w:t>
       </w:r>
@@ -331,25 +335,84 @@
       <w:pPr>
         <w:pStyle w:val="ListParagraph"/>
         <w:ind w:left="630"/>
+      </w:pPr>
+      <w:r>
+        <w:t xml:space="preserve">Boards were short-circuiting regularly, Dirk </w:t>
+      </w:r>
+      <w:proofErr w:type="spellStart"/>
+      <w:r>
+        <w:t>Tagawa</w:t>
+      </w:r>
+      <w:proofErr w:type="spellEnd"/>
+      <w:r>
+        <w:t xml:space="preserve"> identified this regulator modification as a fix. </w:t>
+      </w:r>
+    </w:p>
+    <w:p>
+      <w:pPr>
+        <w:pStyle w:val="ListParagraph"/>
+        <w:numPr>
+          <w:ilvl w:val="0"/>
+          <w:numId w:val="37"/>
+        </w:numPr>
         <w:rPr>
           <w:b/>
         </w:rPr>
       </w:pPr>
       <w:r>
-        <w:t xml:space="preserve">Boards were short-circuiting regularly, Dirk </w:t>
-      </w:r>
-      <w:proofErr w:type="spellStart"/>
-      <w:r>
-        <w:t>Tagawa</w:t>
-      </w:r>
-      <w:proofErr w:type="spellEnd"/>
-      <w:r>
-        <w:t xml:space="preserve"> identified this regulator modification as a fix. </w:t>
-      </w:r>
-      <w:r>
-        <w:br/>
-        <w:t xml:space="preserve"> </w:t>
-      </w:r>
+        <w:rPr>
+          <w:b/>
+        </w:rPr>
+        <w:lastRenderedPageBreak/>
+        <w:t xml:space="preserve">OVERBALLASTED, </w:t>
+      </w:r>
+      <w:r>
+        <w:rPr>
+          <w:b/>
+        </w:rPr>
+        <w:t>AND RELEASE DATE IN LATE OCTOBER IN BERING SEA RESULTING IN INCOMPLETE DATA TRANSFER</w:t>
+      </w:r>
+    </w:p>
+    <w:p>
+      <w:pPr>
+        <w:pStyle w:val="ListParagraph"/>
+        <w:ind w:left="1485"/>
+      </w:pPr>
+      <w:r>
+        <w:t xml:space="preserve">THE DBV tech cable that reached from the float to the release block was too short, so we shortened the frame to accommodate it and reduced the righting moment arm. Data return was very spotty on these units, rough weather in the Bering Sea in late October and a heavier build with a shorter frame resulted in interrupted data streams. Salt water interrupts the Iridium data transmission, the floats sent lots of short “Hello” messages and ran their battery down trying to connect with satellite at the surface but not connecting for long enough to transmit data. These floats had just 2.5” of freeboard, compared with Gen 3 which had 3.5” of freeboard. Despite successful lake tests, data transmission was spotty in the field. One thing to note is that Iridium satellite data transmission can occur through small layers of freshwater, but not at all through salt water. Word of caution for future </w:t>
+      </w:r>
+      <w:r>
+        <w:t>testing in lake for</w:t>
+      </w:r>
+      <w:r>
+        <w:t xml:space="preserve"> marine field equipment</w:t>
+      </w:r>
+      <w:r>
+        <w:t>.</w:t>
+      </w:r>
+    </w:p>
+    <w:p>
+      <w:pPr>
+        <w:pStyle w:val="ListParagraph"/>
+        <w:ind w:left="1485"/>
+      </w:pPr>
+    </w:p>
+    <w:p>
+      <w:pPr>
+        <w:pStyle w:val="ListParagraph"/>
+        <w:numPr>
+          <w:ilvl w:val="0"/>
+          <w:numId w:val="37"/>
+        </w:numPr>
+      </w:pPr>
+      <w:r>
+        <w:rPr>
+          <w:b/>
+        </w:rPr>
+        <w:t>ISSUES WITH VACCUUM HOLDING AT THE SST THERMISTOR PROBE, CHANGED TAPERED THREAD TO SAE ORB</w:t>
+      </w:r>
+      <w:bookmarkStart w:id="0" w:name="_GoBack"/>
+      <w:bookmarkEnd w:id="0"/>
     </w:p>
     <w:sectPr>
       <w:headerReference w:type="default" r:id="rId9"/>
@@ -446,7 +509,7 @@
           <w:rPr>
             <w:noProof/>
           </w:rPr>
-          <w:t>1</w:t>
+          <w:t>2</w:t>
         </w:r>
         <w:r>
           <w:rPr>
@@ -2668,7 +2731,7 @@
   <w:abstractNum w:abstractNumId="22" w15:restartNumberingAfterBreak="0">
     <w:nsid w:val="51E03AAD"/>
     <w:multiLevelType w:val="hybridMultilevel"/>
-    <w:tmpl w:val="806056BC"/>
+    <w:tmpl w:val="50E4C124"/>
     <w:lvl w:ilvl="0" w:tplc="04090005">
       <w:start w:val="1"/>
       <w:numFmt w:val="bullet"/>
@@ -2681,7 +2744,7 @@
         <w:rFonts w:ascii="Wingdings" w:hAnsi="Wingdings" w:hint="default"/>
       </w:rPr>
     </w:lvl>
-    <w:lvl w:ilvl="1" w:tplc="04090003" w:tentative="1">
+    <w:lvl w:ilvl="1" w:tplc="04090003">
       <w:start w:val="1"/>
       <w:numFmt w:val="bullet"/>
       <w:lvlText w:val="o"/>
@@ -5299,7 +5362,7 @@
 </file>
 
 <file path=customXml/itemProps1.xml><?xml version="1.0" encoding="utf-8"?>
-<ds:datastoreItem xmlns:ds="http://schemas.openxmlformats.org/officeDocument/2006/customXml" ds:itemID="{E585DD77-5F34-46F7-B508-2314FC0FB445}">
+<ds:datastoreItem xmlns:ds="http://schemas.openxmlformats.org/officeDocument/2006/customXml" ds:itemID="{2ED92F9A-8080-498E-91B8-73FA24815634}">
   <ds:schemaRefs>
     <ds:schemaRef ds:uri="http://schemas.openxmlformats.org/officeDocument/2006/bibliography"/>
   </ds:schemaRefs>

</xml_diff>